<commit_message>
Added commands and strategies used to do part 7.
</commit_message>
<xml_diff>
--- a/ChenManluGitTutorial-09-20-2017.docx
+++ b/ChenManluGitTutorial-09-20-2017.docx
@@ -17,17 +17,7 @@
           <w:sz w:val="24"/>
           <w:szCs w:val="24"/>
         </w:rPr>
-        <w:t>W</w:t>
-      </w:r>
-      <w:bookmarkStart w:id="0" w:name="_GoBack"/>
-      <w:bookmarkEnd w:id="0"/>
-      <w:r>
-        <w:rPr>
-          <w:rFonts w:ascii="Times New Roman" w:hAnsi="Times New Roman" w:cs="Times New Roman"/>
-          <w:sz w:val="24"/>
-          <w:szCs w:val="24"/>
-        </w:rPr>
-        <w:t xml:space="preserve">hat is </w:t>
+        <w:t xml:space="preserve">What is </w:t>
       </w:r>
       <w:proofErr w:type="spellStart"/>
       <w:r>
@@ -777,7 +767,7 @@
       <w:pPr>
         <w:spacing w:line="240" w:lineRule="auto"/>
         <w:rPr>
-          <w:rFonts w:ascii="Times New Roman" w:hAnsi="Times New Roman" w:cs="Times New Roman"/>
+          <w:rFonts w:ascii="Times New Roman" w:hAnsi="Times New Roman" w:cs="Times New Roman" w:hint="eastAsia"/>
           <w:sz w:val="24"/>
           <w:szCs w:val="24"/>
         </w:rPr>
@@ -806,6 +796,140 @@
           <w:szCs w:val="24"/>
         </w:rPr>
         <w:t xml:space="preserve">Pull requests are proposed changes to a repository submitted by a user and accepted or rejected by a repository's collaborators. </w:t>
+      </w:r>
+    </w:p>
+    <w:p>
+      <w:pPr>
+        <w:spacing w:line="240" w:lineRule="auto"/>
+        <w:rPr>
+          <w:rFonts w:ascii="Times New Roman" w:hAnsi="Times New Roman" w:cs="Times New Roman" w:hint="eastAsia"/>
+          <w:sz w:val="24"/>
+          <w:szCs w:val="24"/>
+        </w:rPr>
+      </w:pPr>
+    </w:p>
+    <w:p>
+      <w:pPr>
+        <w:spacing w:line="240" w:lineRule="auto"/>
+        <w:rPr>
+          <w:rFonts w:ascii="Times New Roman" w:hAnsi="Times New Roman" w:cs="Times New Roman"/>
+          <w:sz w:val="24"/>
+          <w:szCs w:val="24"/>
+        </w:rPr>
+      </w:pPr>
+      <w:r>
+        <w:rPr>
+          <w:rFonts w:ascii="Times New Roman" w:hAnsi="Times New Roman" w:cs="Times New Roman" w:hint="eastAsia"/>
+          <w:sz w:val="24"/>
+          <w:szCs w:val="24"/>
+        </w:rPr>
+        <w:t>C</w:t>
+      </w:r>
+      <w:r>
+        <w:rPr>
+          <w:rFonts w:ascii="Times New Roman" w:hAnsi="Times New Roman" w:cs="Times New Roman"/>
+          <w:sz w:val="24"/>
+          <w:szCs w:val="24"/>
+        </w:rPr>
+        <w:t xml:space="preserve">ommands and strategy </w:t>
+      </w:r>
+      <w:r>
+        <w:rPr>
+          <w:rFonts w:ascii="Times New Roman" w:hAnsi="Times New Roman" w:cs="Times New Roman"/>
+          <w:sz w:val="24"/>
+          <w:szCs w:val="24"/>
+        </w:rPr>
+        <w:t>use</w:t>
+      </w:r>
+      <w:r>
+        <w:rPr>
+          <w:rFonts w:ascii="Times New Roman" w:hAnsi="Times New Roman" w:cs="Times New Roman"/>
+          <w:sz w:val="24"/>
+          <w:szCs w:val="24"/>
+        </w:rPr>
+        <w:t>d</w:t>
+      </w:r>
+      <w:r>
+        <w:rPr>
+          <w:rFonts w:ascii="Times New Roman" w:hAnsi="Times New Roman" w:cs="Times New Roman"/>
+          <w:sz w:val="24"/>
+          <w:szCs w:val="24"/>
+        </w:rPr>
+        <w:t xml:space="preserve"> </w:t>
+      </w:r>
+      <w:r>
+        <w:rPr>
+          <w:rFonts w:ascii="Times New Roman" w:hAnsi="Times New Roman" w:cs="Times New Roman"/>
+          <w:sz w:val="24"/>
+          <w:szCs w:val="24"/>
+        </w:rPr>
+        <w:t>to do</w:t>
+      </w:r>
+      <w:r>
+        <w:rPr>
+          <w:rFonts w:ascii="Times New Roman" w:hAnsi="Times New Roman" w:cs="Times New Roman" w:hint="eastAsia"/>
+          <w:sz w:val="24"/>
+          <w:szCs w:val="24"/>
+        </w:rPr>
+        <w:t xml:space="preserve"> part</w:t>
+      </w:r>
+      <w:r>
+        <w:rPr>
+          <w:rFonts w:ascii="Times New Roman" w:hAnsi="Times New Roman" w:cs="Times New Roman"/>
+          <w:sz w:val="24"/>
+          <w:szCs w:val="24"/>
+        </w:rPr>
+        <w:t xml:space="preserve"> 7: fork</w:t>
+      </w:r>
+      <w:r>
+        <w:rPr>
+          <w:rFonts w:ascii="Times New Roman" w:hAnsi="Times New Roman" w:cs="Times New Roman"/>
+          <w:sz w:val="24"/>
+          <w:szCs w:val="24"/>
+        </w:rPr>
+        <w:t>,</w:t>
+      </w:r>
+      <w:r>
+        <w:rPr>
+          <w:rFonts w:ascii="Times New Roman" w:hAnsi="Times New Roman" w:cs="Times New Roman"/>
+          <w:sz w:val="24"/>
+          <w:szCs w:val="24"/>
+        </w:rPr>
+        <w:t xml:space="preserve"> co</w:t>
+      </w:r>
+      <w:bookmarkStart w:id="0" w:name="_GoBack"/>
+      <w:bookmarkEnd w:id="0"/>
+      <w:r>
+        <w:rPr>
+          <w:rFonts w:ascii="Times New Roman" w:hAnsi="Times New Roman" w:cs="Times New Roman"/>
+          <w:sz w:val="24"/>
+          <w:szCs w:val="24"/>
+        </w:rPr>
+        <w:t>mmit</w:t>
+      </w:r>
+      <w:r>
+        <w:rPr>
+          <w:rFonts w:ascii="Times New Roman" w:hAnsi="Times New Roman" w:cs="Times New Roman"/>
+          <w:sz w:val="24"/>
+          <w:szCs w:val="24"/>
+        </w:rPr>
+        <w:t>,</w:t>
+      </w:r>
+      <w:r>
+        <w:rPr>
+          <w:rFonts w:ascii="Times New Roman" w:hAnsi="Times New Roman" w:cs="Times New Roman"/>
+          <w:sz w:val="24"/>
+          <w:szCs w:val="24"/>
+        </w:rPr>
+        <w:t xml:space="preserve"> pull request</w:t>
+      </w:r>
+      <w:r>
+        <w:rPr>
+          <w:rFonts w:ascii="Times New Roman" w:hAnsi="Times New Roman" w:cs="Times New Roman"/>
+          <w:sz w:val="24"/>
+          <w:szCs w:val="24"/>
+        </w:rPr>
+        <w:t>.</w:t>
       </w:r>
     </w:p>
     <w:sectPr>

</xml_diff>